<commit_message>
Fix bug login, new database, them tai lieu huong dan su dung
</commit_message>
<xml_diff>
--- a/Tai nguyen thuc tap web/Tài liệu hướng dẫn sử dụng Website cửa hàng điện thoại.docx
+++ b/Tai nguyen thuc tap web/Tài liệu hướng dẫn sử dụng Website cửa hàng điện thoại.docx
@@ -31,7 +31,161 @@
         <w:rPr>
           <w:lang w:val="fr-FR"/>
         </w:rPr>
+        <w:t>Chạy sau khi cài đặt xong chươ</w:t>
+      </w:r>
+      <w:r>
+        <w:rPr>
+          <w:lang w:val="fr-FR"/>
+        </w:rPr>
+        <w:t>ng trình</w:t>
+      </w:r>
+    </w:p>
+    <w:p>
+      <w:pPr>
+        <w:rPr>
+          <w:lang w:val="fr-FR"/>
+        </w:rPr>
+      </w:pPr>
+      <w:r>
+        <w:rPr>
+          <w:lang w:val="fr-FR"/>
+        </w:rPr>
         <w:t>Website : mobilestore8521.gq</w:t>
+      </w:r>
+    </w:p>
+    <w:p>
+      <w:pPr>
+        <w:rPr>
+          <w:b/>
+          <w:bCs/>
+          <w:sz w:val="28"/>
+          <w:szCs w:val="28"/>
+          <w:lang w:val="fr-FR"/>
+        </w:rPr>
+      </w:pPr>
+      <w:r>
+        <w:rPr>
+          <w:b/>
+          <w:bCs/>
+          <w:sz w:val="28"/>
+          <w:szCs w:val="28"/>
+          <w:lang w:val="fr-FR"/>
+        </w:rPr>
+        <w:t>Tài khoản để đăng nhập cho khách hàng :</w:t>
+      </w:r>
+    </w:p>
+    <w:p>
+      <w:pPr>
+        <w:rPr>
+          <w:lang w:val="fr-FR"/>
+        </w:rPr>
+      </w:pPr>
+      <w:r>
+        <w:rPr>
+          <w:u w:val="single"/>
+          <w:lang w:val="fr-FR"/>
+        </w:rPr>
+        <w:t>Tài khoản :</w:t>
+      </w:r>
+      <w:r>
+        <w:rPr>
+          <w:lang w:val="fr-FR"/>
+        </w:rPr>
+        <w:t xml:space="preserve"> client</w:t>
+      </w:r>
+    </w:p>
+    <w:p>
+      <w:pPr>
+        <w:rPr>
+          <w:lang w:val="fr-FR"/>
+        </w:rPr>
+      </w:pPr>
+      <w:r>
+        <w:rPr>
+          <w:u w:val="single"/>
+          <w:lang w:val="fr-FR"/>
+        </w:rPr>
+        <w:t>Mật khẩu :</w:t>
+      </w:r>
+      <w:r>
+        <w:rPr>
+          <w:lang w:val="fr-FR"/>
+        </w:rPr>
+        <w:t xml:space="preserve"> 12345678</w:t>
+      </w:r>
+    </w:p>
+    <w:p>
+      <w:pPr>
+        <w:rPr>
+          <w:lang w:val="fr-FR"/>
+        </w:rPr>
+      </w:pPr>
+      <w:r>
+        <w:rPr>
+          <w:lang w:val="fr-FR"/>
+        </w:rPr>
+        <w:t>(Hoặc khách hàng tự đăng ký)</w:t>
+      </w:r>
+    </w:p>
+    <w:p>
+      <w:pPr>
+        <w:rPr>
+          <w:b/>
+          <w:bCs/>
+          <w:sz w:val="28"/>
+          <w:szCs w:val="28"/>
+          <w:lang w:val="fr-FR"/>
+        </w:rPr>
+      </w:pPr>
+      <w:r>
+        <w:rPr>
+          <w:b/>
+          <w:bCs/>
+          <w:sz w:val="28"/>
+          <w:szCs w:val="28"/>
+          <w:lang w:val="fr-FR"/>
+        </w:rPr>
+        <w:t>Tài khoản để đăng nhập cho quản trị viên :</w:t>
+      </w:r>
+    </w:p>
+    <w:p>
+      <w:pPr>
+        <w:rPr>
+          <w:lang w:val="fr-FR"/>
+        </w:rPr>
+      </w:pPr>
+      <w:r>
+        <w:rPr>
+          <w:u w:val="single"/>
+          <w:lang w:val="fr-FR"/>
+        </w:rPr>
+        <w:t>Tài khoản :</w:t>
+      </w:r>
+      <w:r>
+        <w:rPr>
+          <w:lang w:val="fr-FR"/>
+        </w:rPr>
+        <w:t xml:space="preserve"> admin</w:t>
+      </w:r>
+    </w:p>
+    <w:p>
+      <w:pPr>
+        <w:rPr>
+          <w:lang w:val="fr-FR"/>
+        </w:rPr>
+      </w:pPr>
+      <w:r>
+        <w:rPr>
+          <w:u w:val="single"/>
+          <w:lang w:val="fr-FR"/>
+        </w:rPr>
+        <w:t>Mật khẩu :</w:t>
+      </w:r>
+      <w:r>
+        <w:rPr>
+          <w:lang w:val="fr-FR"/>
+        </w:rPr>
+        <w:t xml:space="preserve"> 12345678</w:t>
       </w:r>
     </w:p>
     <w:tbl>
@@ -586,6 +740,7 @@
                 <w:sz w:val="26"/>
                 <w:szCs w:val="26"/>
               </w:rPr>
+              <w:lastRenderedPageBreak/>
               <w:t>6</w:t>
             </w:r>
           </w:p>
@@ -844,7 +999,6 @@
                 <w:sz w:val="26"/>
                 <w:szCs w:val="26"/>
               </w:rPr>
-              <w:lastRenderedPageBreak/>
               <w:t>8</w:t>
             </w:r>
           </w:p>
@@ -1206,6 +1360,7 @@
                 <w:sz w:val="26"/>
                 <w:szCs w:val="26"/>
               </w:rPr>
+              <w:lastRenderedPageBreak/>
               <w:t>11</w:t>
             </w:r>
           </w:p>
@@ -1452,7 +1607,6 @@
                 <w:sz w:val="26"/>
                 <w:szCs w:val="26"/>
               </w:rPr>
-              <w:lastRenderedPageBreak/>
               <w:t>1</w:t>
             </w:r>
             <w:r>
@@ -1933,6 +2087,7 @@
                 <w:sz w:val="26"/>
                 <w:szCs w:val="26"/>
               </w:rPr>
+              <w:lastRenderedPageBreak/>
               <w:t>1</w:t>
             </w:r>
             <w:r>
@@ -2417,7 +2572,6 @@
                 <w:sz w:val="26"/>
                 <w:szCs w:val="26"/>
               </w:rPr>
-              <w:lastRenderedPageBreak/>
               <w:t>1</w:t>
             </w:r>
             <w:r>
@@ -2750,6 +2904,7 @@
                 <w:sz w:val="26"/>
                 <w:szCs w:val="26"/>
               </w:rPr>
+              <w:lastRenderedPageBreak/>
               <w:t>2</w:t>
             </w:r>
             <w:r>
@@ -4273,18 +4428,18 @@
 </file>
 
 <file path=customXml/item2.xml><?xml version="1.0" encoding="utf-8"?>
+<p:properties xmlns:p="http://schemas.microsoft.com/office/2006/metadata/properties" xmlns:xsi="http://www.w3.org/2001/XMLSchema-instance" xmlns:pc="http://schemas.microsoft.com/office/infopath/2007/PartnerControls">
+  <documentManagement/>
+</p:properties>
+</file>
+
+<file path=customXml/item3.xml><?xml version="1.0" encoding="utf-8"?>
 <?mso-contentType ?>
 <FormTemplates xmlns="http://schemas.microsoft.com/sharepoint/v3/contenttype/forms">
   <Display>DocumentLibraryForm</Display>
   <Edit>DocumentLibraryForm</Edit>
   <New>DocumentLibraryForm</New>
 </FormTemplates>
-</file>
-
-<file path=customXml/item3.xml><?xml version="1.0" encoding="utf-8"?>
-<p:properties xmlns:p="http://schemas.microsoft.com/office/2006/metadata/properties" xmlns:xsi="http://www.w3.org/2001/XMLSchema-instance" xmlns:pc="http://schemas.microsoft.com/office/infopath/2007/PartnerControls">
-  <documentManagement/>
-</p:properties>
 </file>
 
 <file path=customXml/itemProps1.xml><?xml version="1.0" encoding="utf-8"?>
@@ -4307,26 +4462,18 @@
 </file>
 
 <file path=customXml/itemProps2.xml><?xml version="1.0" encoding="utf-8"?>
+<ds:datastoreItem xmlns:ds="http://schemas.openxmlformats.org/officeDocument/2006/customXml" ds:itemID="{5AE04B09-6A39-4B20-8B9C-1C71FAB1C700}">
+  <ds:schemaRefs>
+    <ds:schemaRef ds:uri="http://schemas.microsoft.com/office/2006/metadata/properties"/>
+    <ds:schemaRef ds:uri="http://schemas.microsoft.com/office/infopath/2007/PartnerControls"/>
+  </ds:schemaRefs>
+</ds:datastoreItem>
+</file>
+
+<file path=customXml/itemProps3.xml><?xml version="1.0" encoding="utf-8"?>
 <ds:datastoreItem xmlns:ds="http://schemas.openxmlformats.org/officeDocument/2006/customXml" ds:itemID="{32CA608C-8E75-4351-BB54-390BCB70B1A6}">
   <ds:schemaRefs>
     <ds:schemaRef ds:uri="http://schemas.microsoft.com/sharepoint/v3/contenttype/forms"/>
   </ds:schemaRefs>
 </ds:datastoreItem>
-</file>
-
-<file path=customXml/itemProps3.xml><?xml version="1.0" encoding="utf-8"?>
-<ds:datastoreItem xmlns:ds="http://schemas.openxmlformats.org/officeDocument/2006/customXml" ds:itemID="{5AE04B09-6A39-4B20-8B9C-1C71FAB1C700}">
-  <ds:schemaRefs>
-    <ds:schemaRef ds:uri="http://purl.org/dc/elements/1.1/"/>
-    <ds:schemaRef ds:uri="http://schemas.microsoft.com/office/2006/documentManagement/types"/>
-    <ds:schemaRef ds:uri="http://schemas.openxmlformats.org/package/2006/metadata/core-properties"/>
-    <ds:schemaRef ds:uri="http://schemas.microsoft.com/office/infopath/2007/PartnerControls"/>
-    <ds:schemaRef ds:uri="http://purl.org/dc/dcmitype/"/>
-    <ds:schemaRef ds:uri="528f806b-b6bf-4f99-8202-38cac2ae2dab"/>
-    <ds:schemaRef ds:uri="e4bc95f9-f955-4059-a450-7e1ca2144921"/>
-    <ds:schemaRef ds:uri="http://schemas.microsoft.com/office/2006/metadata/properties"/>
-    <ds:schemaRef ds:uri="http://www.w3.org/XML/1998/namespace"/>
-    <ds:schemaRef ds:uri="http://purl.org/dc/terms/"/>
-  </ds:schemaRefs>
-</ds:datastoreItem>
 </file>
</xml_diff>